<commit_message>
Update week 3 assignment.
</commit_message>
<xml_diff>
--- a/CPSC-24500/Week03/2017SpringW03Assignment.docx
+++ b/CPSC-24500/Week03/2017SpringW03Assignment.docx
@@ -1389,7 +1389,7 @@
                     </a:ln>
                     <a:extLst>
                       <a:ext uri="{FAA26D3D-D897-4be2-8F04-BA451C77F1D7}">
-                        <ma14:placeholderFlag xmlns="" xmlns:mo="http://schemas.microsoft.com/office/mac/office/2008/main" xmlns:mv="urn:schemas-microsoft-com:mac:vml" xmlns:o="urn:schemas-microsoft-com:office:office" xmlns:v="urn:schemas-microsoft-com:vml" xmlns:w10="urn:schemas-microsoft-com:office:word" xmlns:w="http://schemas.openxmlformats.org/wordprocessingml/2006/main" xmlns:ma14="http://schemas.microsoft.com/office/mac/drawingml/2011/main"/>
+                        <ma14:placeholderFlag xmlns:ma14="http://schemas.microsoft.com/office/mac/drawingml/2011/main" xmlns:w="http://schemas.openxmlformats.org/wordprocessingml/2006/main" xmlns:w10="urn:schemas-microsoft-com:office:word" xmlns:v="urn:schemas-microsoft-com:vml" xmlns:o="urn:schemas-microsoft-com:office:office" xmlns:mv="urn:schemas-microsoft-com:mac:vml" xmlns:mo="http://schemas.microsoft.com/office/mac/office/2008/main" xmlns=""/>
                       </a:ext>
                     </a:extLst>
                   </pic:spPr>
@@ -1415,7 +1415,6 @@
           <w:szCs w:val="22"/>
         </w:rPr>
       </w:pPr>
-      <w:bookmarkStart w:id="0" w:name="_GoBack"/>
       <w:r>
         <w:rPr>
           <w:sz w:val="22"/>
@@ -1469,7 +1468,6 @@
             <w:tcW w:w="460" w:type="dxa"/>
             <w:shd w:val="clear" w:color="auto" w:fill="BFBFBF" w:themeFill="background1" w:themeFillShade="BF"/>
           </w:tcPr>
-          <w:bookmarkEnd w:id="0"/>
           <w:p>
             <w:pPr>
               <w:jc w:val="center"/>
@@ -1634,49 +1632,7 @@
                 <w:sz w:val="22"/>
                 <w:szCs w:val="22"/>
               </w:rPr>
-              <w:t>The Face class is a model class. It (or its superclass) hierarchy must have</w:t>
-            </w:r>
-            <w:r>
-              <w:rPr>
-                <w:sz w:val="22"/>
-                <w:szCs w:val="22"/>
-              </w:rPr>
-              <w:t>,</w:t>
-            </w:r>
-            <w:r>
-              <w:rPr>
-                <w:sz w:val="22"/>
-                <w:szCs w:val="22"/>
-              </w:rPr>
-              <w:t xml:space="preserve"> </w:t>
-            </w:r>
-            <w:r>
-              <w:rPr>
-                <w:sz w:val="22"/>
-                <w:szCs w:val="22"/>
-              </w:rPr>
-              <w:t>at a minimum, attributes</w:t>
-            </w:r>
-            <w:r>
-              <w:rPr>
-                <w:sz w:val="22"/>
-                <w:szCs w:val="22"/>
-              </w:rPr>
-              <w:t xml:space="preserve"> (data members) that store its width, height, x, y,</w:t>
-            </w:r>
-            <w:r>
-              <w:rPr>
-                <w:sz w:val="22"/>
-                <w:szCs w:val="22"/>
-              </w:rPr>
-              <w:t xml:space="preserve"> and smiling status</w:t>
-            </w:r>
-            <w:r>
-              <w:rPr>
-                <w:sz w:val="22"/>
-                <w:szCs w:val="22"/>
-              </w:rPr>
-              <w:t>. These attributes must all have setters and getters (even if they are not used in your application).</w:t>
+              <w:t>The Face class is a model class. It (or its superclass) hierarchy must have, at a minimum, attributes (data members) that store its width, height, x, y, and smiling status. These attributes must all have setters and getters (even if they are not used in your application).</w:t>
             </w:r>
           </w:p>
         </w:tc>
@@ -1882,21 +1838,7 @@
                 <w:sz w:val="22"/>
                 <w:szCs w:val="22"/>
               </w:rPr>
-              <w:t>FaceFrame must contain a</w:t>
-            </w:r>
-            <w:r>
-              <w:rPr>
-                <w:sz w:val="22"/>
-                <w:szCs w:val="22"/>
-              </w:rPr>
-              <w:t>n</w:t>
-            </w:r>
-            <w:r>
-              <w:rPr>
-                <w:sz w:val="22"/>
-                <w:szCs w:val="22"/>
-              </w:rPr>
-              <w:t xml:space="preserve"> object called FacePanel that Extends JPanel.</w:t>
+              <w:t>FaceFrame must contain an object called FacePanel that Extends JPanel.</w:t>
             </w:r>
           </w:p>
         </w:tc>
@@ -2484,14 +2426,37 @@
                 <w:sz w:val="22"/>
                 <w:szCs w:val="22"/>
               </w:rPr>
-              <w:t xml:space="preserve">single  </w:t>
-            </w:r>
-            <w:r>
-              <w:rPr>
-                <w:sz w:val="22"/>
-                <w:szCs w:val="22"/>
-              </w:rPr>
-              <w:t>Java file named “Face_LastName.java” where “LastName” is replace with your last name.</w:t>
+              <w:t>single Java</w:t>
+            </w:r>
+            <w:r>
+              <w:rPr>
+                <w:sz w:val="22"/>
+                <w:szCs w:val="22"/>
+              </w:rPr>
+              <w:t xml:space="preserve"> file named “Face</w:t>
+            </w:r>
+            <w:r>
+              <w:rPr>
+                <w:sz w:val="22"/>
+                <w:szCs w:val="22"/>
+              </w:rPr>
+              <w:t xml:space="preserve">Draw.java. The file name must be the same as your public class that is run to execute the application. I will be copying the file to a folder, running “javac FaceDraw.java”, and running “java FaceDraw” to confirm that that you </w:t>
+            </w:r>
+            <w:r>
+              <w:rPr>
+                <w:sz w:val="22"/>
+                <w:szCs w:val="22"/>
+              </w:rPr>
+              <w:t>have completed</w:t>
+            </w:r>
+            <w:bookmarkStart w:id="0" w:name="_GoBack"/>
+            <w:bookmarkEnd w:id="0"/>
+            <w:r>
+              <w:rPr>
+                <w:sz w:val="22"/>
+                <w:szCs w:val="22"/>
+              </w:rPr>
+              <w:t xml:space="preserve"> step one successfully. You should include your full name in a comment at the beginning of the FaceDraw.java file that you submit. </w:t>
             </w:r>
           </w:p>
         </w:tc>
@@ -2624,6 +2589,7 @@
           <w:sz w:val="22"/>
           <w:szCs w:val="22"/>
         </w:rPr>
+        <w:lastRenderedPageBreak/>
         <w:t>Definitely pace yourself. Do not attempt to do this in one night.</w:t>
       </w:r>
     </w:p>

</xml_diff>